<commit_message>
Dodat github kink u dokumentaciju
</commit_message>
<xml_diff>
--- a/Dokumentacija - Prvi domaći - PHP osnove.docx
+++ b/Dokumentacija - Prvi domaći - PHP osnove.docx
@@ -47,6 +47,42 @@
           <w:lang w:val="sr-Latn-RS"/>
         </w:rPr>
         <w:t xml:space="preserve"> AJAX</w:t>
+      </w:r>
+    </w:p>
+    <w:p>
+      <w:pPr>
+        <w:rPr>
+          <w:lang w:val="sr-Latn-RS"/>
+        </w:rPr>
+      </w:pPr>
+      <w:proofErr w:type="spellStart"/>
+      <w:r>
+        <w:rPr>
+          <w:lang w:val="sr-Latn-RS"/>
+        </w:rPr>
+        <w:t>Github</w:t>
+      </w:r>
+      <w:proofErr w:type="spellEnd"/>
+      <w:r>
+        <w:rPr>
+          <w:lang w:val="sr-Latn-RS"/>
+        </w:rPr>
+        <w:t xml:space="preserve"> link: </w:t>
+      </w:r>
+      <w:hyperlink r:id="rId4" w:history="1">
+        <w:r>
+          <w:rPr>
+            <w:rStyle w:val="Hyperlink"/>
+            <w:lang w:val="sr-Latn-RS"/>
+          </w:rPr>
+          <w:t>https://github.com/negrahodzic/itehForest</w:t>
+        </w:r>
+      </w:hyperlink>
+      <w:r>
+        <w:rPr>
+          <w:lang w:val="sr-Latn-RS"/>
+        </w:rPr>
+        <w:t xml:space="preserve"> </w:t>
       </w:r>
     </w:p>
     <w:p>
@@ -142,7 +178,7 @@
                     <pic:cNvPicPr/>
                   </pic:nvPicPr>
                   <pic:blipFill rotWithShape="1">
-                    <a:blip r:embed="rId4" cstate="print">
+                    <a:blip r:embed="rId5" cstate="print">
                       <a:extLst>
                         <a:ext uri="{28A0092B-C50C-407E-A947-70E740481C1C}">
                           <a14:useLocalDpi xmlns:a14="http://schemas.microsoft.com/office/drawing/2010/main" val="0"/>
@@ -447,6 +483,7 @@
         <w:rPr>
           <w:noProof/>
         </w:rPr>
+        <w:lastRenderedPageBreak/>
         <w:drawing>
           <wp:anchor distT="0" distB="0" distL="114300" distR="114300" simplePos="0" relativeHeight="251658240" behindDoc="0" locked="0" layoutInCell="1" allowOverlap="1" wp14:anchorId="683540E6" wp14:editId="34637D77">
             <wp:simplePos x="0" y="0"/>
@@ -471,7 +508,7 @@
                     <pic:cNvPicPr/>
                   </pic:nvPicPr>
                   <pic:blipFill>
-                    <a:blip r:embed="rId5">
+                    <a:blip r:embed="rId6">
                       <a:extLst>
                         <a:ext uri="{28A0092B-C50C-407E-A947-70E740481C1C}">
                           <a14:useLocalDpi xmlns:a14="http://schemas.microsoft.com/office/drawing/2010/main" val="0"/>
@@ -539,7 +576,7 @@
                     <pic:cNvPicPr/>
                   </pic:nvPicPr>
                   <pic:blipFill rotWithShape="1">
-                    <a:blip r:embed="rId6">
+                    <a:blip r:embed="rId7">
                       <a:extLst>
                         <a:ext uri="{28A0092B-C50C-407E-A947-70E740481C1C}">
                           <a14:useLocalDpi xmlns:a14="http://schemas.microsoft.com/office/drawing/2010/main" val="0"/>
@@ -1079,6 +1116,29 @@
       <w:szCs w:val="32"/>
     </w:rPr>
   </w:style>
+  <w:style w:type="character" w:styleId="Hyperlink">
+    <w:name w:val="Hyperlink"/>
+    <w:basedOn w:val="DefaultParagraphFont"/>
+    <w:uiPriority w:val="99"/>
+    <w:unhideWhenUsed/>
+    <w:rsid w:val="00DC6415"/>
+    <w:rPr>
+      <w:color w:val="0563C1" w:themeColor="hyperlink"/>
+      <w:u w:val="single"/>
+    </w:rPr>
+  </w:style>
+  <w:style w:type="character" w:styleId="UnresolvedMention">
+    <w:name w:val="Unresolved Mention"/>
+    <w:basedOn w:val="DefaultParagraphFont"/>
+    <w:uiPriority w:val="99"/>
+    <w:semiHidden/>
+    <w:unhideWhenUsed/>
+    <w:rsid w:val="00DC6415"/>
+    <w:rPr>
+      <w:color w:val="605E5C"/>
+      <w:shd w:val="clear" w:color="auto" w:fill="E1DFDD"/>
+    </w:rPr>
+  </w:style>
 </w:styles>
 </file>
 

</xml_diff>